<commit_message>
- AI assistant can detect whether the user want to chat or execute an aino pipeline - fixed node connection bug - added locations for each created node to help chatbot.
</commit_message>
<xml_diff>
--- a/chatbot/res/Steps.docx
+++ b/chatbot/res/Steps.docx
@@ -37,23 +37,7 @@
         </w:numPr>
       </w:pPr>
       <w:r>
-        <w:t xml:space="preserve">Create </w:t>
-      </w:r>
-      <w:proofErr w:type="spellStart"/>
-      <w:r>
-        <w:t>data_loader</w:t>
-      </w:r>
-      <w:proofErr w:type="spellEnd"/>
-      <w:r>
-        <w:t xml:space="preserve"> with </w:t>
-      </w:r>
-      <w:proofErr w:type="spellStart"/>
-      <w:r>
-        <w:t>dataset_name</w:t>
-      </w:r>
-      <w:proofErr w:type="spellEnd"/>
-      <w:r>
-        <w:t>="diabetes"</w:t>
+        <w:t>Create data_loader with dataset_name="diabetes"</w:t>
       </w:r>
     </w:p>
     <w:p>
@@ -80,29 +64,8 @@
         </w:pBdr>
       </w:pPr>
       <w:r>
-        <w:t xml:space="preserve">Create Model Fitter which takes </w:t>
-      </w:r>
-      <w:proofErr w:type="spellStart"/>
-      <w:r>
-        <w:t>X_id</w:t>
-      </w:r>
-      <w:proofErr w:type="spellEnd"/>
-      <w:r>
-        <w:t xml:space="preserve">, </w:t>
-      </w:r>
-      <w:proofErr w:type="spellStart"/>
-      <w:r>
-        <w:t>y_id</w:t>
-      </w:r>
-      <w:proofErr w:type="spellEnd"/>
-      <w:r>
-        <w:t xml:space="preserve">, </w:t>
-      </w:r>
-      <w:proofErr w:type="spellStart"/>
-      <w:r>
-        <w:t>model_id</w:t>
-      </w:r>
-      <w:proofErr w:type="spellEnd"/>
+        <w:t>Create Model Fitter which takes X_id, y_id, model_id</w:t>
+      </w:r>
     </w:p>
     <w:p>
       <w:pPr>
@@ -124,10 +87,7 @@
         <w:tab/>
       </w:r>
       <w:r>
-        <w:t xml:space="preserve"> </w:t>
-      </w:r>
-      <w:r>
-        <w:t>4</w:t>
+        <w:t xml:space="preserve"> 4</w:t>
       </w:r>
     </w:p>
     <w:p>
@@ -151,15 +111,7 @@
         </w:numPr>
       </w:pPr>
       <w:r>
-        <w:t xml:space="preserve">Create a Dense Layer takes </w:t>
-      </w:r>
-      <w:proofErr w:type="spellStart"/>
-      <w:r>
-        <w:t>prev_node_id</w:t>
-      </w:r>
-      <w:proofErr w:type="spellEnd"/>
-      <w:r>
-        <w:t xml:space="preserve"> of previous node (input layer)</w:t>
+        <w:t>Create a Dense Layer takes prev_node_id of previous node (input layer)</w:t>
       </w:r>
     </w:p>
     <w:p>
@@ -171,15 +123,7 @@
         </w:numPr>
       </w:pPr>
       <w:r>
-        <w:t xml:space="preserve">Create another Dense Layer takes </w:t>
-      </w:r>
-      <w:proofErr w:type="spellStart"/>
-      <w:r>
-        <w:t>prev_node_id</w:t>
-      </w:r>
-      <w:proofErr w:type="spellEnd"/>
-      <w:r>
-        <w:t xml:space="preserve"> of previous node (Dense Layer)</w:t>
+        <w:t>Create another Dense Layer takes prev_node_id of previous node (Dense Layer)</w:t>
       </w:r>
     </w:p>
     <w:p>
@@ -194,15 +138,7 @@
         </w:pBdr>
       </w:pPr>
       <w:r>
-        <w:t xml:space="preserve">Create a Sequential Model that takes </w:t>
-      </w:r>
-      <w:proofErr w:type="spellStart"/>
-      <w:r>
-        <w:t>layer_node_id</w:t>
-      </w:r>
-      <w:proofErr w:type="spellEnd"/>
-      <w:r>
-        <w:t xml:space="preserve"> for last layer</w:t>
+        <w:t>Create a Sequential Model that takes layer_node_id for last layer</w:t>
       </w:r>
     </w:p>
     <w:p/>

</xml_diff>

<commit_message>
- Refactored the ai agent directory - added project support for ai agent to select which project to modify - added a new cli (readable, more robust, convenient to use) - updated the ai agent to fit on the new cli
</commit_message>
<xml_diff>
--- a/chatbot/res/Steps.docx
+++ b/chatbot/res/Steps.docx
@@ -16,16 +16,7 @@
         <w:t>Model fitting with a datas</w:t>
       </w:r>
       <w:r>
-        <w:t xml:space="preserve">et, </w:t>
-      </w:r>
-      <w:r>
-        <w:t>number of steps</w:t>
-      </w:r>
-      <w:r>
-        <w:t xml:space="preserve"> is</w:t>
-      </w:r>
-      <w:r>
-        <w:t xml:space="preserve"> 3</w:t>
+        <w:t>et</w:t>
       </w:r>
     </w:p>
     <w:p>
@@ -37,7 +28,16 @@
         </w:numPr>
       </w:pPr>
       <w:r>
-        <w:t>Create data_loader with dataset_name="diabetes"</w:t>
+        <w:t>Create data</w:t>
+      </w:r>
+      <w:r>
+        <w:t xml:space="preserve"> </w:t>
+      </w:r>
+      <w:r>
+        <w:t>loader</w:t>
+      </w:r>
+      <w:r>
+        <w:t>, returns X, y.</w:t>
       </w:r>
     </w:p>
     <w:p>
@@ -49,7 +49,13 @@
         </w:numPr>
       </w:pPr>
       <w:r>
-        <w:t>Create Logistic Regression model with C=0.5</w:t>
+        <w:t xml:space="preserve">Create </w:t>
+      </w:r>
+      <w:r>
+        <w:t>model, returns model</w:t>
+      </w:r>
+      <w:r>
+        <w:t>.</w:t>
       </w:r>
     </w:p>
     <w:p>
@@ -64,7 +70,13 @@
         </w:pBdr>
       </w:pPr>
       <w:r>
-        <w:t>Create Model Fitter which takes X_id, y_id, model_id</w:t>
+        <w:t xml:space="preserve">Create Model Fitter </w:t>
+      </w:r>
+      <w:r>
+        <w:t>takes X, y, model</w:t>
+      </w:r>
+      <w:r>
+        <w:t>.</w:t>
       </w:r>
     </w:p>
     <w:p>
@@ -73,21 +85,6 @@
       </w:pPr>
       <w:r>
         <w:t>Build a Neural Network</w:t>
-      </w:r>
-      <w:r>
-        <w:t xml:space="preserve">, </w:t>
-      </w:r>
-      <w:r>
-        <w:t xml:space="preserve">number of steps </w:t>
-      </w:r>
-      <w:r>
-        <w:t>is</w:t>
-      </w:r>
-      <w:r>
-        <w:tab/>
-      </w:r>
-      <w:r>
-        <w:t xml:space="preserve"> 4</w:t>
       </w:r>
     </w:p>
     <w:p>
@@ -99,7 +96,10 @@
         </w:numPr>
       </w:pPr>
       <w:r>
-        <w:t>Create Input Layer with shape=[4]</w:t>
+        <w:t>Create Input Layer</w:t>
+      </w:r>
+      <w:r>
+        <w:t>.</w:t>
       </w:r>
     </w:p>
     <w:p>
@@ -111,7 +111,10 @@
         </w:numPr>
       </w:pPr>
       <w:r>
-        <w:t>Create a Dense Layer takes prev_node_id of previous node (input layer)</w:t>
+        <w:t>Create a Dense Layer takes previous node (input layer)</w:t>
+      </w:r>
+      <w:r>
+        <w:t>.</w:t>
       </w:r>
     </w:p>
     <w:p>
@@ -122,8 +125,16 @@
           <w:numId w:val="2"/>
         </w:numPr>
       </w:pPr>
-      <w:r>
-        <w:t>Create another Dense Layer takes prev_node_id of previous node (Dense Layer)</w:t>
+      <w:proofErr w:type="gramStart"/>
+      <w:r>
+        <w:t>Create</w:t>
+      </w:r>
+      <w:proofErr w:type="gramEnd"/>
+      <w:r>
+        <w:t xml:space="preserve"> another Dense Layer takes previous node (Dense Layer)</w:t>
+      </w:r>
+      <w:r>
+        <w:t>.</w:t>
       </w:r>
     </w:p>
     <w:p>
@@ -138,7 +149,142 @@
         </w:pBdr>
       </w:pPr>
       <w:r>
-        <w:t>Create a Sequential Model that takes layer_node_id for last layer</w:t>
+        <w:t>Create a Sequential Model that takes last layer</w:t>
+      </w:r>
+      <w:r>
+        <w:t>.</w:t>
+      </w:r>
+    </w:p>
+    <w:p>
+      <w:pPr>
+        <w:pStyle w:val="NoSpacing"/>
+      </w:pPr>
+      <w:r>
+        <w:t>Making a full pipeline</w:t>
+      </w:r>
+    </w:p>
+    <w:p>
+      <w:pPr>
+        <w:pStyle w:val="ListParagraph"/>
+        <w:numPr>
+          <w:ilvl w:val="0"/>
+          <w:numId w:val="3"/>
+        </w:numPr>
+      </w:pPr>
+      <w:r>
+        <w:t>Create data loader</w:t>
+      </w:r>
+      <w:r>
+        <w:t xml:space="preserve"> returns X, y.</w:t>
+      </w:r>
+    </w:p>
+    <w:p>
+      <w:pPr>
+        <w:pStyle w:val="ListParagraph"/>
+        <w:numPr>
+          <w:ilvl w:val="0"/>
+          <w:numId w:val="3"/>
+        </w:numPr>
+      </w:pPr>
+      <w:r>
+        <w:t xml:space="preserve">Create </w:t>
+      </w:r>
+      <w:r>
+        <w:t>model returns model.</w:t>
+      </w:r>
+    </w:p>
+    <w:p>
+      <w:pPr>
+        <w:pStyle w:val="ListParagraph"/>
+        <w:numPr>
+          <w:ilvl w:val="0"/>
+          <w:numId w:val="3"/>
+        </w:numPr>
+      </w:pPr>
+      <w:r>
+        <w:t xml:space="preserve">Create Model Fitter takes </w:t>
+      </w:r>
+      <w:r>
+        <w:t>X</w:t>
+      </w:r>
+      <w:proofErr w:type="gramStart"/>
+      <w:r>
+        <w:t xml:space="preserve">, </w:t>
+      </w:r>
+      <w:r>
+        <w:t>y</w:t>
+      </w:r>
+      <w:proofErr w:type="gramEnd"/>
+      <w:r>
+        <w:t>,</w:t>
+      </w:r>
+      <w:r>
+        <w:t xml:space="preserve"> </w:t>
+      </w:r>
+      <w:r>
+        <w:t>model, returns fitted model.</w:t>
+      </w:r>
+    </w:p>
+    <w:p>
+      <w:pPr>
+        <w:pStyle w:val="ListParagraph"/>
+        <w:numPr>
+          <w:ilvl w:val="0"/>
+          <w:numId w:val="3"/>
+        </w:numPr>
+      </w:pPr>
+      <w:proofErr w:type="gramStart"/>
+      <w:r>
+        <w:t>Create</w:t>
+      </w:r>
+      <w:proofErr w:type="gramEnd"/>
+      <w:r>
+        <w:t xml:space="preserve"> a Predictor takes </w:t>
+      </w:r>
+      <w:r>
+        <w:t>X,</w:t>
+      </w:r>
+      <w:r>
+        <w:t xml:space="preserve"> </w:t>
+      </w:r>
+      <w:r>
+        <w:t>fitt</w:t>
+      </w:r>
+      <w:r>
+        <w:t>ed model</w:t>
+      </w:r>
+      <w:r>
+        <w:t xml:space="preserve"> and returns </w:t>
+      </w:r>
+      <w:r>
+        <w:t>predictions.</w:t>
+      </w:r>
+    </w:p>
+    <w:p>
+      <w:pPr>
+        <w:pStyle w:val="ListParagraph"/>
+        <w:numPr>
+          <w:ilvl w:val="0"/>
+          <w:numId w:val="3"/>
+        </w:numPr>
+        <w:pBdr>
+          <w:bottom w:val="single" w:sz="4" w:space="1" w:color="auto"/>
+        </w:pBdr>
+      </w:pPr>
+      <w:r>
+        <w:t xml:space="preserve">Create an Evaluator </w:t>
+      </w:r>
+      <w:r>
+        <w:t xml:space="preserve">takes </w:t>
+      </w:r>
+      <w:r>
+        <w:t xml:space="preserve">predictions, </w:t>
+      </w:r>
+      <w:r>
+        <w:t xml:space="preserve">and </w:t>
+      </w:r>
+      <w:r>
+        <w:t>y.</w:t>
       </w:r>
     </w:p>
     <w:p/>
@@ -268,6 +414,95 @@
     </w:lvl>
   </w:abstractNum>
   <w:abstractNum w:abstractNumId="1" w15:restartNumberingAfterBreak="0">
+    <w:nsid w:val="0A5A4B6F"/>
+    <w:multiLevelType w:val="hybridMultilevel"/>
+    <w:tmpl w:val="D982D92E"/>
+    <w:lvl w:ilvl="0" w:tplc="A5DC64EA">
+      <w:start w:val="1"/>
+      <w:numFmt w:val="decimal"/>
+      <w:lvlText w:val="%1-"/>
+      <w:lvlJc w:val="left"/>
+      <w:pPr>
+        <w:ind w:left="360" w:hanging="360"/>
+      </w:pPr>
+      <w:rPr>
+        <w:rFonts w:hint="default"/>
+      </w:rPr>
+    </w:lvl>
+    <w:lvl w:ilvl="1" w:tplc="04090019" w:tentative="1">
+      <w:start w:val="1"/>
+      <w:numFmt w:val="lowerLetter"/>
+      <w:lvlText w:val="%2."/>
+      <w:lvlJc w:val="left"/>
+      <w:pPr>
+        <w:ind w:left="1080" w:hanging="360"/>
+      </w:pPr>
+    </w:lvl>
+    <w:lvl w:ilvl="2" w:tplc="0409001B" w:tentative="1">
+      <w:start w:val="1"/>
+      <w:numFmt w:val="lowerRoman"/>
+      <w:lvlText w:val="%3."/>
+      <w:lvlJc w:val="right"/>
+      <w:pPr>
+        <w:ind w:left="1800" w:hanging="180"/>
+      </w:pPr>
+    </w:lvl>
+    <w:lvl w:ilvl="3" w:tplc="0409000F" w:tentative="1">
+      <w:start w:val="1"/>
+      <w:numFmt w:val="decimal"/>
+      <w:lvlText w:val="%4."/>
+      <w:lvlJc w:val="left"/>
+      <w:pPr>
+        <w:ind w:left="2520" w:hanging="360"/>
+      </w:pPr>
+    </w:lvl>
+    <w:lvl w:ilvl="4" w:tplc="04090019" w:tentative="1">
+      <w:start w:val="1"/>
+      <w:numFmt w:val="lowerLetter"/>
+      <w:lvlText w:val="%5."/>
+      <w:lvlJc w:val="left"/>
+      <w:pPr>
+        <w:ind w:left="3240" w:hanging="360"/>
+      </w:pPr>
+    </w:lvl>
+    <w:lvl w:ilvl="5" w:tplc="0409001B" w:tentative="1">
+      <w:start w:val="1"/>
+      <w:numFmt w:val="lowerRoman"/>
+      <w:lvlText w:val="%6."/>
+      <w:lvlJc w:val="right"/>
+      <w:pPr>
+        <w:ind w:left="3960" w:hanging="180"/>
+      </w:pPr>
+    </w:lvl>
+    <w:lvl w:ilvl="6" w:tplc="0409000F" w:tentative="1">
+      <w:start w:val="1"/>
+      <w:numFmt w:val="decimal"/>
+      <w:lvlText w:val="%7."/>
+      <w:lvlJc w:val="left"/>
+      <w:pPr>
+        <w:ind w:left="4680" w:hanging="360"/>
+      </w:pPr>
+    </w:lvl>
+    <w:lvl w:ilvl="7" w:tplc="04090019" w:tentative="1">
+      <w:start w:val="1"/>
+      <w:numFmt w:val="lowerLetter"/>
+      <w:lvlText w:val="%8."/>
+      <w:lvlJc w:val="left"/>
+      <w:pPr>
+        <w:ind w:left="5400" w:hanging="360"/>
+      </w:pPr>
+    </w:lvl>
+    <w:lvl w:ilvl="8" w:tplc="0409001B" w:tentative="1">
+      <w:start w:val="1"/>
+      <w:numFmt w:val="lowerRoman"/>
+      <w:lvlText w:val="%9."/>
+      <w:lvlJc w:val="right"/>
+      <w:pPr>
+        <w:ind w:left="6120" w:hanging="180"/>
+      </w:pPr>
+    </w:lvl>
+  </w:abstractNum>
+  <w:abstractNum w:abstractNumId="2" w15:restartNumberingAfterBreak="0">
     <w:nsid w:val="2456376A"/>
     <w:multiLevelType w:val="hybridMultilevel"/>
     <w:tmpl w:val="66E6196A"/>
@@ -360,6 +595,9 @@
     <w:abstractNumId w:val="0"/>
   </w:num>
   <w:num w:numId="2" w16cid:durableId="1256594298">
+    <w:abstractNumId w:val="2"/>
+  </w:num>
+  <w:num w:numId="3" w16cid:durableId="1634292296">
     <w:abstractNumId w:val="1"/>
   </w:num>
 </w:numbering>

</xml_diff>